<commit_message>
Commit HA 9 and the true beginnings of PA 3.
</commit_message>
<xml_diff>
--- a/PA 3/PA3 Design Document.docx
+++ b/PA 3/PA3 Design Document.docx
@@ -382,11 +382,13 @@
         <w:spacing w:line="300" w:lineRule="auto"/>
         <w:rPr>
           <w:rFonts w:ascii="Courier New" w:hAnsi="Courier New" w:cs="Courier New"/>
-        </w:rPr>
-      </w:pPr>
-      <w:r>
-        <w:rPr>
-          <w:rFonts w:ascii="Courier New" w:hAnsi="Courier New" w:cs="Courier New"/>
+          <w:strike/>
+        </w:rPr>
+      </w:pPr>
+      <w:r>
+        <w:rPr>
+          <w:rFonts w:ascii="Courier New" w:hAnsi="Courier New" w:cs="Courier New"/>
+          <w:strike/>
         </w:rPr>
         <w:t>Accept Bob's IP address as input using the -a option.</w:t>
       </w:r>
@@ -401,14 +403,53 @@
         <w:spacing w:line="300" w:lineRule="auto"/>
         <w:rPr>
           <w:rFonts w:ascii="Courier New" w:hAnsi="Courier New" w:cs="Courier New"/>
-        </w:rPr>
-      </w:pPr>
-      <w:r>
-        <w:rPr>
-          <w:rFonts w:ascii="Courier New" w:hAnsi="Courier New" w:cs="Courier New"/>
-        </w:rPr>
-        <w:t>Prompt the user to provide a message on the command line.</w:t>
-      </w:r>
+          <w:strike/>
+        </w:rPr>
+      </w:pPr>
+      <w:bookmarkStart w:id="0" w:name="_GoBack"/>
+      <w:r>
+        <w:rPr>
+          <w:rFonts w:ascii="Courier New" w:hAnsi="Courier New" w:cs="Courier New"/>
+          <w:strike/>
+        </w:rPr>
+        <w:t>Accept</w:t>
+      </w:r>
+      <w:r>
+        <w:rPr>
+          <w:rFonts w:ascii="Courier New" w:hAnsi="Courier New" w:cs="Courier New"/>
+          <w:strike/>
+        </w:rPr>
+        <w:t xml:space="preserve"> </w:t>
+      </w:r>
+      <w:r>
+        <w:rPr>
+          <w:rFonts w:ascii="Courier New" w:hAnsi="Courier New" w:cs="Courier New"/>
+          <w:strike/>
+        </w:rPr>
+        <w:t>the</w:t>
+      </w:r>
+      <w:r>
+        <w:rPr>
+          <w:rFonts w:ascii="Courier New" w:hAnsi="Courier New" w:cs="Courier New"/>
+          <w:strike/>
+        </w:rPr>
+        <w:t xml:space="preserve"> message </w:t>
+      </w:r>
+      <w:r>
+        <w:rPr>
+          <w:rFonts w:ascii="Courier New" w:hAnsi="Courier New" w:cs="Courier New"/>
+          <w:strike/>
+        </w:rPr>
+        <w:t>as input using the -m option</w:t>
+      </w:r>
+      <w:r>
+        <w:rPr>
+          <w:rFonts w:ascii="Courier New" w:hAnsi="Courier New" w:cs="Courier New"/>
+          <w:strike/>
+        </w:rPr>
+        <w:t>.</w:t>
+      </w:r>
+      <w:bookmarkEnd w:id="0"/>
     </w:p>
     <w:p>
       <w:pPr>
@@ -689,8 +730,6 @@
         </w:rPr>
         <w:t>.</w:t>
       </w:r>
-      <w:bookmarkStart w:id="0" w:name="_GoBack"/>
-      <w:bookmarkEnd w:id="0"/>
     </w:p>
     <w:p>
       <w:pPr>

</xml_diff>

<commit_message>
Commit Bob's keypair, and more progress.
</commit_message>
<xml_diff>
--- a/PA 3/PA3 Design Document.docx
+++ b/PA 3/PA3 Design Document.docx
@@ -235,22 +235,47 @@
           <w:rFonts w:ascii="Courier New" w:hAnsi="Courier New" w:cs="Courier New"/>
         </w:rPr>
       </w:pPr>
-    </w:p>
-    <w:p>
-      <w:pPr>
-        <w:spacing w:line="300" w:lineRule="auto"/>
-        <w:ind w:firstLine="360"/>
-        <w:rPr>
-          <w:rFonts w:ascii="Courier New" w:hAnsi="Courier New" w:cs="Courier New"/>
-          <w:sz w:val="22"/>
-          <w:szCs w:val="22"/>
-        </w:rPr>
-      </w:pPr>
-      <w:r>
-        <w:rPr>
-          <w:rFonts w:ascii="Courier New" w:hAnsi="Courier New" w:cs="Courier New"/>
-          <w:sz w:val="22"/>
-          <w:szCs w:val="22"/>
+      <w:bookmarkStart w:id="0" w:name="_GoBack"/>
+      <w:bookmarkEnd w:id="0"/>
+    </w:p>
+    <w:p>
+      <w:pPr>
+        <w:spacing w:line="300" w:lineRule="auto"/>
+        <w:rPr>
+          <w:rFonts w:ascii="Courier New" w:hAnsi="Courier New" w:cs="Courier New"/>
+        </w:rPr>
+      </w:pPr>
+      <w:r>
+        <w:rPr>
+          <w:rFonts w:ascii="Courier New" w:hAnsi="Courier New" w:cs="Courier New"/>
+        </w:rPr>
+        <w:t>Create Alice's private key:</w:t>
+      </w:r>
+    </w:p>
+    <w:p>
+      <w:pPr>
+        <w:spacing w:line="300" w:lineRule="auto"/>
+        <w:rPr>
+          <w:rFonts w:ascii="Courier New" w:hAnsi="Courier New" w:cs="Courier New"/>
+        </w:rPr>
+      </w:pPr>
+    </w:p>
+    <w:p>
+      <w:pPr>
+        <w:spacing w:line="300" w:lineRule="auto"/>
+        <w:rPr>
+          <w:rFonts w:ascii="Courier New" w:hAnsi="Courier New" w:cs="Courier New"/>
+        </w:rPr>
+      </w:pPr>
+      <w:r>
+        <w:rPr>
+          <w:rFonts w:ascii="Courier New" w:hAnsi="Courier New" w:cs="Courier New"/>
+        </w:rPr>
+        <w:tab/>
+      </w:r>
+      <w:r>
+        <w:rPr>
+          <w:rFonts w:ascii="Courier New" w:hAnsi="Courier New" w:cs="Courier New"/>
         </w:rPr>
         <w:t>openssl genrsa -out aliceprivate.pem 1024</w:t>
       </w:r>
@@ -258,18 +283,109 @@
     <w:p>
       <w:pPr>
         <w:spacing w:line="300" w:lineRule="auto"/>
-        <w:ind w:firstLine="360"/>
-        <w:rPr>
-          <w:rFonts w:ascii="Courier New" w:hAnsi="Courier New" w:cs="Courier New"/>
-        </w:rPr>
-      </w:pPr>
-      <w:r>
-        <w:rPr>
-          <w:rFonts w:ascii="Courier New" w:hAnsi="Courier New" w:cs="Courier New"/>
-          <w:sz w:val="22"/>
-          <w:szCs w:val="22"/>
-        </w:rPr>
-        <w:t>openssl rsa -in aliceprivate.pem -pubout &gt; alicepublic.pem</w:t>
+        <w:rPr>
+          <w:rFonts w:ascii="Courier New" w:hAnsi="Courier New" w:cs="Courier New"/>
+        </w:rPr>
+      </w:pPr>
+    </w:p>
+    <w:p>
+      <w:pPr>
+        <w:spacing w:line="300" w:lineRule="auto"/>
+        <w:rPr>
+          <w:rFonts w:ascii="Courier New" w:hAnsi="Courier New" w:cs="Courier New"/>
+        </w:rPr>
+      </w:pPr>
+      <w:r>
+        <w:rPr>
+          <w:rFonts w:ascii="Courier New" w:hAnsi="Courier New" w:cs="Courier New"/>
+        </w:rPr>
+        <w:t>Convert Alice's private key from PEM to DER:</w:t>
+      </w:r>
+    </w:p>
+    <w:p>
+      <w:pPr>
+        <w:spacing w:line="300" w:lineRule="auto"/>
+        <w:rPr>
+          <w:rFonts w:ascii="Courier New" w:hAnsi="Courier New" w:cs="Courier New"/>
+        </w:rPr>
+      </w:pPr>
+    </w:p>
+    <w:p>
+      <w:pPr>
+        <w:spacing w:line="300" w:lineRule="auto"/>
+        <w:ind w:left="720"/>
+        <w:rPr>
+          <w:rFonts w:ascii="Courier New" w:hAnsi="Courier New" w:cs="Courier New"/>
+        </w:rPr>
+      </w:pPr>
+      <w:r>
+        <w:rPr>
+          <w:rFonts w:ascii="Courier New" w:hAnsi="Courier New" w:cs="Courier New"/>
+        </w:rPr>
+        <w:t>openssl pkcs8 -topk8 -inform PEM -outform DER -in aliceprivate.pem -out aliceprivate.der -nocrypt</w:t>
+      </w:r>
+    </w:p>
+    <w:p>
+      <w:pPr>
+        <w:spacing w:line="300" w:lineRule="auto"/>
+        <w:rPr>
+          <w:rFonts w:ascii="Courier New" w:hAnsi="Courier New" w:cs="Courier New"/>
+        </w:rPr>
+      </w:pPr>
+    </w:p>
+    <w:p>
+      <w:pPr>
+        <w:spacing w:line="300" w:lineRule="auto"/>
+        <w:rPr>
+          <w:rFonts w:ascii="Courier New" w:hAnsi="Courier New" w:cs="Courier New"/>
+        </w:rPr>
+      </w:pPr>
+      <w:r>
+        <w:rPr>
+          <w:rFonts w:ascii="Courier New" w:hAnsi="Courier New" w:cs="Courier New"/>
+        </w:rPr>
+        <w:t>Expo</w:t>
+      </w:r>
+      <w:r>
+        <w:rPr>
+          <w:rFonts w:ascii="Courier New" w:hAnsi="Courier New" w:cs="Courier New"/>
+        </w:rPr>
+        <w:t xml:space="preserve">rt Alice's public </w:t>
+      </w:r>
+      <w:r>
+        <w:rPr>
+          <w:rFonts w:ascii="Courier New" w:hAnsi="Courier New" w:cs="Courier New"/>
+        </w:rPr>
+        <w:t xml:space="preserve">key </w:t>
+      </w:r>
+      <w:r>
+        <w:rPr>
+          <w:rFonts w:ascii="Courier New" w:hAnsi="Courier New" w:cs="Courier New"/>
+        </w:rPr>
+        <w:t>in DER format:</w:t>
+      </w:r>
+    </w:p>
+    <w:p>
+      <w:pPr>
+        <w:spacing w:line="300" w:lineRule="auto"/>
+        <w:rPr>
+          <w:rFonts w:ascii="Courier New" w:hAnsi="Courier New" w:cs="Courier New"/>
+        </w:rPr>
+      </w:pPr>
+    </w:p>
+    <w:p>
+      <w:pPr>
+        <w:spacing w:line="300" w:lineRule="auto"/>
+        <w:ind w:left="720"/>
+        <w:rPr>
+          <w:rFonts w:ascii="Courier New" w:hAnsi="Courier New" w:cs="Courier New"/>
+        </w:rPr>
+      </w:pPr>
+      <w:r>
+        <w:rPr>
+          <w:rFonts w:ascii="Courier New" w:hAnsi="Courier New" w:cs="Courier New"/>
+        </w:rPr>
+        <w:t>openssl rsa -in aliceprivate.pem -pubout -outform DER -out alicepublic.der</w:t>
       </w:r>
     </w:p>
     <w:p>
@@ -406,7 +522,6 @@
           <w:strike/>
         </w:rPr>
       </w:pPr>
-      <w:bookmarkStart w:id="0" w:name="_GoBack"/>
       <w:r>
         <w:rPr>
           <w:rFonts w:ascii="Courier New" w:hAnsi="Courier New" w:cs="Courier New"/>
@@ -449,7 +564,6 @@
         </w:rPr>
         <w:t>.</w:t>
       </w:r>
-      <w:bookmarkEnd w:id="0"/>
     </w:p>
     <w:p>
       <w:pPr>
@@ -492,6 +606,7 @@
         <w:rPr>
           <w:rFonts w:ascii="Courier New" w:hAnsi="Courier New" w:cs="Courier New"/>
         </w:rPr>
+        <w:lastRenderedPageBreak/>
         <w:t>Append the signature to the input message.</w:t>
       </w:r>
     </w:p>
@@ -669,7 +784,6 @@
         <w:rPr>
           <w:rFonts w:ascii="Courier New" w:hAnsi="Courier New" w:cs="Courier New"/>
         </w:rPr>
-        <w:lastRenderedPageBreak/>
         <w:t>Finally, I will finish Bob's application so that it can decrypt the message using his private key, verify the signature using Alice's public key</w:t>
       </w:r>
       <w:r>

</xml_diff>